<commit_message>
clear the android dev tool
</commit_message>
<xml_diff>
--- a/as.note.docx
+++ b/as.note.docx
@@ -2483,7 +2483,7 @@
           </mc:Choice>
           <mc:Fallback>
             <w:pict>
-              <v:rect w14:anchorId="6BD67C2D" id="AutoShape 237" o:spid="_x0000_s1026" style="width:24pt;height:24pt;visibility:visible;mso-wrap-style:square;mso-left-percent:-10001;mso-top-percent:-10001;mso-position-horizontal:absolute;mso-position-horizontal-relative:char;mso-position-vertical:absolute;mso-position-vertical-relative:line;mso-left-percent:-10001;mso-top-percent:-10001;v-text-anchor:top" o:gfxdata="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" filled="f" stroked="f">
+              <v:rect w14:anchorId="314AA321" id="AutoShape 237" o:spid="_x0000_s1026" style="width:24pt;height:24pt;visibility:visible;mso-wrap-style:square;mso-left-percent:-10001;mso-top-percent:-10001;mso-position-horizontal:absolute;mso-position-horizontal-relative:char;mso-position-vertical:absolute;mso-position-vertical-relative:line;mso-left-percent:-10001;mso-top-percent:-10001;v-text-anchor:top" o:gfxdata="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" filled="f" stroked="f">
                 <o:lock v:ext="edit" aspectratio="t"/>
                 <w10:anchorlock/>
               </v:rect>
@@ -2569,7 +2569,7 @@
           </mc:Choice>
           <mc:Fallback>
             <w:pict>
-              <v:rect w14:anchorId="49B05270" id="AutoShape 238" o:spid="_x0000_s1026" style="width:24pt;height:24pt;visibility:visible;mso-wrap-style:square;mso-left-percent:-10001;mso-top-percent:-10001;mso-position-horizontal:absolute;mso-position-horizontal-relative:char;mso-position-vertical:absolute;mso-position-vertical-relative:line;mso-left-percent:-10001;mso-top-percent:-10001;v-text-anchor:top" o:gfxdata="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" filled="f" stroked="f">
+              <v:rect w14:anchorId="180FF4EB" id="AutoShape 238" o:spid="_x0000_s1026" style="width:24pt;height:24pt;visibility:visible;mso-wrap-style:square;mso-left-percent:-10001;mso-top-percent:-10001;mso-position-horizontal:absolute;mso-position-horizontal-relative:char;mso-position-vertical:absolute;mso-position-vertical-relative:line;mso-left-percent:-10001;mso-top-percent:-10001;v-text-anchor:top" o:gfxdata="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" filled="f" stroked="f">
                 <o:lock v:ext="edit" aspectratio="t"/>
                 <w10:anchorlock/>
               </v:rect>
@@ -17050,7 +17050,7 @@
           </mc:Choice>
           <mc:Fallback>
             <w:pict>
-              <v:rect w14:anchorId="489ADBE8" id="矩形 82" o:spid="_x0000_s1026" alt="https://confluence.djicorp.com/download/attachments/7115184/image2016-7-14%2014%3A16%3A30.png?version=1&amp;modificationDate=1468476964000&amp;api=v2" style="width:187.5pt;height:187.5pt;visibility:visible;mso-wrap-style:square;mso-left-percent:-10001;mso-top-percent:-10001;mso-position-horizontal:absolute;mso-position-horizontal-relative:char;mso-position-vertical:absolute;mso-position-vertical-relative:line;mso-left-percent:-10001;mso-top-percent:-10001;v-text-anchor:top" o:gfxdata="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" filled="f" stroked="f">
+              <v:rect w14:anchorId="405BB150" id="矩形 82" o:spid="_x0000_s1026" alt="https://confluence.djicorp.com/download/attachments/7115184/image2016-7-14%2014%3A16%3A30.png?version=1&amp;modificationDate=1468476964000&amp;api=v2" style="width:187.5pt;height:187.5pt;visibility:visible;mso-wrap-style:square;mso-left-percent:-10001;mso-top-percent:-10001;mso-position-horizontal:absolute;mso-position-horizontal-relative:char;mso-position-vertical:absolute;mso-position-vertical-relative:line;mso-left-percent:-10001;mso-top-percent:-10001;v-text-anchor:top" o:gfxdata="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" filled="f" stroked="f">
                 <o:lock v:ext="edit" aspectratio="t"/>
                 <w10:anchorlock/>
               </v:rect>
@@ -17190,7 +17190,7 @@
           </mc:Choice>
           <mc:Fallback>
             <w:pict>
-              <v:rect w14:anchorId="4A820BB9" id="矩形 81" o:spid="_x0000_s1026" alt="https://confluence.djicorp.com/download/attachments/7115184/image2016-8-4%2010%3A12%3A52.png?version=1&amp;modificationDate=1470276711000&amp;api=v2" style="width:24pt;height:24pt;visibility:visible;mso-wrap-style:square;mso-left-percent:-10001;mso-top-percent:-10001;mso-position-horizontal:absolute;mso-position-horizontal-relative:char;mso-position-vertical:absolute;mso-position-vertical-relative:line;mso-left-percent:-10001;mso-top-percent:-10001;v-text-anchor:top" o:gfxdata="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" filled="f" stroked="f">
+              <v:rect w14:anchorId="4CFE05B5" id="矩形 81" o:spid="_x0000_s1026" alt="https://confluence.djicorp.com/download/attachments/7115184/image2016-8-4%2010%3A12%3A52.png?version=1&amp;modificationDate=1470276711000&amp;api=v2" style="width:24pt;height:24pt;visibility:visible;mso-wrap-style:square;mso-left-percent:-10001;mso-top-percent:-10001;mso-position-horizontal:absolute;mso-position-horizontal-relative:char;mso-position-vertical:absolute;mso-position-vertical-relative:line;mso-left-percent:-10001;mso-top-percent:-10001;v-text-anchor:top" o:gfxdata="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" filled="f" stroked="f">
                 <o:lock v:ext="edit" aspectratio="t"/>
                 <w10:anchorlock/>
               </v:rect>
@@ -19548,6 +19548,7 @@
           <w:rFonts w:hint="eastAsia"/>
         </w:rPr>
       </w:pPr>
+      <w:bookmarkStart w:id="0" w:name="_GoBack"/>
       <w:r>
         <w:rPr>
           <w:noProof/>
@@ -19588,1900 +19589,22 @@
           </wp:inline>
         </w:drawing>
       </w:r>
-    </w:p>
+      <w:bookmarkEnd w:id="0"/>
+    </w:p>
+    <w:p/>
     <w:p>
       <w:pPr>
         <w:pStyle w:val="1"/>
-        <w:numPr>
-          <w:ilvl w:val="0"/>
-          <w:numId w:val="2"/>
-        </w:numPr>
       </w:pPr>
       <w:r>
         <w:rPr>
           <w:rFonts w:hint="eastAsia"/>
         </w:rPr>
-        <w:t>ADB</w:t>
-      </w:r>
-      <w:r>
-        <w:rPr>
-          <w:rFonts w:hint="eastAsia"/>
-        </w:rPr>
-        <w:t>使用</w:t>
-      </w:r>
-    </w:p>
-    <w:p>
-      <w:r>
-        <w:t>Android Debug Bridge</w:t>
-      </w:r>
-    </w:p>
-    <w:p>
-      <w:pPr>
-        <w:widowControl/>
-        <w:spacing w:line="360" w:lineRule="atLeast"/>
-        <w:ind w:left="300"/>
-        <w:jc w:val="left"/>
-        <w:textAlignment w:val="baseline"/>
-        <w:rPr>
-          <w:rFonts w:ascii="inherit" w:eastAsia="宋体" w:hAnsi="inherit" w:cs="Arial" w:hint="eastAsia"/>
-          <w:color w:val="2B2B2B"/>
-          <w:kern w:val="0"/>
-          <w:sz w:val="24"/>
-          <w:szCs w:val="24"/>
-        </w:rPr>
-      </w:pPr>
-      <w:r>
-        <w:rPr>
-          <w:rFonts w:ascii="inherit" w:eastAsia="宋体" w:hAnsi="inherit" w:cs="Arial"/>
-          <w:color w:val="2B2B2B"/>
-          <w:kern w:val="0"/>
-          <w:sz w:val="24"/>
-          <w:szCs w:val="24"/>
-        </w:rPr>
-        <w:t>启动</w:t>
-      </w:r>
-      <w:r>
-        <w:rPr>
-          <w:rFonts w:ascii="inherit" w:eastAsia="宋体" w:hAnsi="inherit" w:cs="Arial" w:hint="eastAsia"/>
-          <w:color w:val="2B2B2B"/>
-          <w:kern w:val="0"/>
-          <w:sz w:val="24"/>
-          <w:szCs w:val="24"/>
-        </w:rPr>
-        <w:t>/</w:t>
-      </w:r>
-      <w:r>
-        <w:rPr>
-          <w:rFonts w:ascii="inherit" w:eastAsia="宋体" w:hAnsi="inherit" w:cs="Arial"/>
-          <w:color w:val="2B2B2B"/>
-          <w:kern w:val="0"/>
-          <w:sz w:val="24"/>
-          <w:szCs w:val="24"/>
-        </w:rPr>
-        <w:t>关闭</w:t>
-      </w:r>
-      <w:r>
-        <w:rPr>
-          <w:rFonts w:ascii="inherit" w:eastAsia="宋体" w:hAnsi="inherit" w:cs="Arial"/>
-          <w:color w:val="2B2B2B"/>
-          <w:kern w:val="0"/>
-          <w:sz w:val="24"/>
-          <w:szCs w:val="24"/>
-        </w:rPr>
-        <w:t>adb</w:t>
-      </w:r>
-      <w:r>
-        <w:rPr>
-          <w:rFonts w:ascii="inherit" w:eastAsia="宋体" w:hAnsi="inherit" w:cs="Arial"/>
-          <w:color w:val="2B2B2B"/>
-          <w:kern w:val="0"/>
-          <w:sz w:val="24"/>
-          <w:szCs w:val="24"/>
-        </w:rPr>
-        <w:t>服务</w:t>
-      </w:r>
-      <w:r>
-        <w:rPr>
-          <w:rFonts w:ascii="inherit" w:eastAsia="宋体" w:hAnsi="inherit" w:cs="Arial" w:hint="eastAsia"/>
-          <w:color w:val="2B2B2B"/>
-          <w:kern w:val="0"/>
-          <w:sz w:val="24"/>
-          <w:szCs w:val="24"/>
-        </w:rPr>
-        <w:t>:</w:t>
-      </w:r>
-      <w:r>
-        <w:rPr>
-          <w:rFonts w:ascii="Courier New" w:eastAsia="宋体" w:hAnsi="Courier New" w:cs="宋体"/>
-          <w:color w:val="2B2B2B"/>
-          <w:kern w:val="0"/>
-          <w:sz w:val="23"/>
-          <w:szCs w:val="23"/>
-          <w:bdr w:val="none" w:sz="0" w:space="0" w:color="auto" w:frame="1"/>
-        </w:rPr>
-        <w:t>adb start-server</w:t>
-      </w:r>
-      <w:r>
-        <w:rPr>
-          <w:rFonts w:ascii="Courier New" w:eastAsia="宋体" w:hAnsi="Courier New" w:cs="宋体"/>
-          <w:color w:val="2B2B2B"/>
-          <w:kern w:val="0"/>
-          <w:sz w:val="23"/>
-          <w:szCs w:val="23"/>
-          <w:bdr w:val="none" w:sz="0" w:space="0" w:color="auto" w:frame="1"/>
-        </w:rPr>
-        <w:t>/</w:t>
-      </w:r>
-      <w:r>
-        <w:rPr>
-          <w:rFonts w:ascii="Courier New" w:eastAsia="宋体" w:hAnsi="Courier New" w:cs="宋体"/>
-          <w:color w:val="2B2B2B"/>
-          <w:kern w:val="0"/>
-          <w:sz w:val="23"/>
-          <w:szCs w:val="23"/>
-          <w:bdr w:val="none" w:sz="0" w:space="0" w:color="auto" w:frame="1"/>
-        </w:rPr>
-        <w:t>kill-server</w:t>
-      </w:r>
-      <w:r>
-        <w:rPr>
-          <w:rFonts w:ascii="inherit" w:eastAsia="宋体" w:hAnsi="inherit" w:cs="Arial"/>
-          <w:color w:val="2B2B2B"/>
-          <w:kern w:val="0"/>
-          <w:sz w:val="24"/>
-          <w:szCs w:val="24"/>
-        </w:rPr>
-        <w:t xml:space="preserve">  </w:t>
-      </w:r>
-    </w:p>
-    <w:p>
-      <w:pPr>
-        <w:pStyle w:val="a5"/>
-        <w:ind w:left="360" w:firstLineChars="0" w:firstLine="0"/>
-        <w:rPr>
-          <w:rFonts w:ascii="inherit" w:eastAsia="宋体" w:hAnsi="inherit" w:cs="Arial" w:hint="eastAsia"/>
-          <w:color w:val="2B2B2B"/>
-          <w:kern w:val="0"/>
-          <w:sz w:val="24"/>
-          <w:szCs w:val="24"/>
-        </w:rPr>
-      </w:pPr>
-      <w:r>
-        <w:rPr>
-          <w:rFonts w:ascii="inherit" w:eastAsia="宋体" w:hAnsi="inherit" w:cs="Arial"/>
-          <w:color w:val="2B2B2B"/>
-          <w:kern w:val="0"/>
-          <w:sz w:val="24"/>
-          <w:szCs w:val="24"/>
-        </w:rPr>
-        <w:t>多设备（模拟器）指定设备号</w:t>
-      </w:r>
-      <w:r>
-        <w:rPr>
-          <w:rFonts w:ascii="inherit" w:eastAsia="宋体" w:hAnsi="inherit" w:cs="Arial" w:hint="eastAsia"/>
-          <w:color w:val="2B2B2B"/>
-          <w:kern w:val="0"/>
-          <w:sz w:val="24"/>
-          <w:szCs w:val="24"/>
-        </w:rPr>
-        <w:t xml:space="preserve">: </w:t>
-      </w:r>
-      <w:r>
-        <w:rPr>
-          <w:rFonts w:ascii="inherit" w:eastAsia="宋体" w:hAnsi="inherit" w:cs="Arial"/>
-          <w:color w:val="2B2B2B"/>
-          <w:kern w:val="0"/>
-          <w:sz w:val="24"/>
-          <w:szCs w:val="24"/>
-        </w:rPr>
-        <w:t>adb devices</w:t>
-      </w:r>
-      <w:r>
-        <w:rPr>
-          <w:rFonts w:ascii="inherit" w:eastAsia="宋体" w:hAnsi="inherit" w:cs="Arial"/>
-          <w:color w:val="2B2B2B"/>
-          <w:kern w:val="0"/>
-          <w:sz w:val="24"/>
-          <w:szCs w:val="24"/>
-        </w:rPr>
-        <w:t xml:space="preserve"> -l</w:t>
-      </w:r>
-      <w:r>
-        <w:rPr>
-          <w:rFonts w:ascii="inherit" w:eastAsia="宋体" w:hAnsi="inherit" w:cs="Arial"/>
-          <w:color w:val="2B2B2B"/>
-          <w:kern w:val="0"/>
-          <w:sz w:val="24"/>
-          <w:szCs w:val="24"/>
-        </w:rPr>
-        <w:t>; adb –s &lt;serialNumber&gt;</w:t>
-      </w:r>
-    </w:p>
-    <w:p>
-      <w:pPr>
-        <w:pStyle w:val="a5"/>
-        <w:ind w:left="360" w:firstLineChars="0" w:firstLine="0"/>
-        <w:rPr>
-          <w:rFonts w:ascii="inherit" w:eastAsia="宋体" w:hAnsi="inherit" w:cs="Arial" w:hint="eastAsia"/>
-          <w:color w:val="2B2B2B"/>
-          <w:kern w:val="0"/>
-          <w:sz w:val="24"/>
-          <w:szCs w:val="24"/>
-        </w:rPr>
-      </w:pPr>
-    </w:p>
-    <w:p>
-      <w:pPr>
-        <w:pStyle w:val="2"/>
-        <w:numPr>
-          <w:ilvl w:val="1"/>
-          <w:numId w:val="31"/>
-        </w:numPr>
-      </w:pPr>
-      <w:r>
-        <w:rPr>
-          <w:rFonts w:hint="eastAsia"/>
-        </w:rPr>
-        <w:t>P</w:t>
-      </w:r>
-      <w:r>
-        <w:t>m</w:t>
-      </w:r>
-    </w:p>
-    <w:p>
-      <w:pPr>
-        <w:pStyle w:val="a5"/>
-        <w:ind w:left="360" w:firstLineChars="0" w:firstLine="0"/>
-        <w:rPr>
-          <w:rFonts w:ascii="inherit" w:eastAsia="宋体" w:hAnsi="inherit" w:cs="Arial" w:hint="eastAsia"/>
-          <w:color w:val="2B2B2B"/>
-          <w:kern w:val="0"/>
-          <w:sz w:val="24"/>
-          <w:szCs w:val="24"/>
-        </w:rPr>
-      </w:pPr>
-      <w:r>
-        <w:rPr>
-          <w:rFonts w:ascii="inherit" w:eastAsia="宋体" w:hAnsi="inherit" w:cs="Arial" w:hint="eastAsia"/>
-          <w:color w:val="2B2B2B"/>
-          <w:kern w:val="0"/>
-          <w:sz w:val="24"/>
-          <w:szCs w:val="24"/>
-        </w:rPr>
-        <w:t>安装</w:t>
-      </w:r>
-      <w:r>
-        <w:rPr>
-          <w:rFonts w:ascii="inherit" w:eastAsia="宋体" w:hAnsi="inherit" w:cs="Arial" w:hint="eastAsia"/>
-          <w:color w:val="2B2B2B"/>
-          <w:kern w:val="0"/>
-          <w:sz w:val="24"/>
-          <w:szCs w:val="24"/>
-        </w:rPr>
-        <w:t>/</w:t>
-      </w:r>
-      <w:r>
-        <w:rPr>
-          <w:rFonts w:ascii="inherit" w:eastAsia="宋体" w:hAnsi="inherit" w:cs="Arial" w:hint="eastAsia"/>
-          <w:color w:val="2B2B2B"/>
-          <w:kern w:val="0"/>
-          <w:sz w:val="24"/>
-          <w:szCs w:val="24"/>
-        </w:rPr>
-        <w:t>卸载</w:t>
-      </w:r>
-      <w:r>
-        <w:rPr>
-          <w:rFonts w:ascii="inherit" w:eastAsia="宋体" w:hAnsi="inherit" w:cs="Arial"/>
-          <w:color w:val="2B2B2B"/>
-          <w:kern w:val="0"/>
-          <w:sz w:val="24"/>
-          <w:szCs w:val="24"/>
-        </w:rPr>
-        <w:t>/</w:t>
-      </w:r>
-      <w:r>
-        <w:rPr>
-          <w:rFonts w:ascii="inherit" w:eastAsia="宋体" w:hAnsi="inherit" w:cs="Arial" w:hint="eastAsia"/>
-          <w:color w:val="2B2B2B"/>
-          <w:kern w:val="0"/>
-          <w:sz w:val="24"/>
-          <w:szCs w:val="24"/>
-        </w:rPr>
-        <w:t>清除</w:t>
-      </w:r>
-      <w:r>
-        <w:rPr>
-          <w:rFonts w:ascii="inherit" w:eastAsia="宋体" w:hAnsi="inherit" w:cs="Arial"/>
-          <w:color w:val="2B2B2B"/>
-          <w:kern w:val="0"/>
-          <w:sz w:val="24"/>
-          <w:szCs w:val="24"/>
-        </w:rPr>
-        <w:t>apk</w:t>
-      </w:r>
-      <w:r>
-        <w:rPr>
-          <w:rFonts w:ascii="inherit" w:eastAsia="宋体" w:hAnsi="inherit" w:cs="Arial"/>
-          <w:color w:val="2B2B2B"/>
-          <w:kern w:val="0"/>
-          <w:sz w:val="24"/>
-          <w:szCs w:val="24"/>
-        </w:rPr>
-        <w:t>：</w:t>
-      </w:r>
-    </w:p>
-    <w:p>
-      <w:pPr>
-        <w:pStyle w:val="a5"/>
-        <w:ind w:left="360" w:firstLineChars="0" w:firstLine="0"/>
-        <w:rPr>
-          <w:rFonts w:ascii="Courier New" w:hAnsi="Courier New" w:cs="Courier New"/>
-          <w:color w:val="2B2B2B"/>
-          <w:sz w:val="23"/>
-          <w:szCs w:val="23"/>
-          <w:shd w:val="clear" w:color="auto" w:fill="FFFFFF"/>
-        </w:rPr>
-      </w:pPr>
-      <w:r>
-        <w:rPr>
-          <w:rFonts w:ascii="Courier New" w:hAnsi="Courier New" w:cs="Courier New"/>
-          <w:color w:val="2B2B2B"/>
-          <w:sz w:val="23"/>
-          <w:szCs w:val="23"/>
-          <w:shd w:val="clear" w:color="auto" w:fill="FFFFFF"/>
-        </w:rPr>
-        <w:lastRenderedPageBreak/>
-        <w:t>adb install -r XX.apk</w:t>
-      </w:r>
-      <w:r>
-        <w:rPr>
-          <w:rFonts w:ascii="Courier New" w:hAnsi="Courier New" w:cs="Courier New" w:hint="eastAsia"/>
-          <w:color w:val="2B2B2B"/>
-          <w:sz w:val="23"/>
-          <w:szCs w:val="23"/>
-          <w:shd w:val="clear" w:color="auto" w:fill="FFFFFF"/>
-        </w:rPr>
-        <w:t>；</w:t>
-      </w:r>
-    </w:p>
-    <w:p>
-      <w:pPr>
-        <w:pStyle w:val="a5"/>
-        <w:ind w:left="360" w:firstLineChars="0" w:firstLine="0"/>
-        <w:rPr>
-          <w:rFonts w:ascii="Courier New" w:hAnsi="Courier New" w:cs="Courier New"/>
-          <w:color w:val="2B2B2B"/>
-          <w:sz w:val="23"/>
-          <w:szCs w:val="23"/>
-          <w:shd w:val="clear" w:color="auto" w:fill="FFFFFF"/>
-        </w:rPr>
-      </w:pPr>
-      <w:r>
-        <w:rPr>
-          <w:rFonts w:ascii="Courier New" w:hAnsi="Courier New" w:cs="Courier New"/>
-          <w:color w:val="2B2B2B"/>
-          <w:sz w:val="23"/>
-          <w:szCs w:val="23"/>
-          <w:shd w:val="clear" w:color="auto" w:fill="FFFFFF"/>
-        </w:rPr>
-        <w:t>adb un</w:t>
-      </w:r>
-      <w:r>
-        <w:rPr>
-          <w:rFonts w:ascii="Courier New" w:hAnsi="Courier New" w:cs="Courier New" w:hint="eastAsia"/>
-          <w:color w:val="2B2B2B"/>
-          <w:sz w:val="23"/>
-          <w:szCs w:val="23"/>
-          <w:shd w:val="clear" w:color="auto" w:fill="FFFFFF"/>
-        </w:rPr>
-        <w:t>in</w:t>
-      </w:r>
-      <w:r>
-        <w:rPr>
-          <w:rFonts w:ascii="Courier New" w:hAnsi="Courier New" w:cs="Courier New"/>
-          <w:color w:val="2B2B2B"/>
-          <w:sz w:val="23"/>
-          <w:szCs w:val="23"/>
-          <w:shd w:val="clear" w:color="auto" w:fill="FFFFFF"/>
-        </w:rPr>
-        <w:t>stall packagename</w:t>
-      </w:r>
-    </w:p>
-    <w:p>
-      <w:pPr>
-        <w:pStyle w:val="a5"/>
-        <w:ind w:left="360" w:firstLineChars="0" w:firstLine="0"/>
-        <w:rPr>
-          <w:rFonts w:ascii="Courier New" w:hAnsi="Courier New" w:cs="Courier New"/>
-          <w:color w:val="2B2B2B"/>
-          <w:sz w:val="23"/>
-          <w:szCs w:val="23"/>
-          <w:shd w:val="clear" w:color="auto" w:fill="FFFFFF"/>
-        </w:rPr>
-      </w:pPr>
-      <w:r>
-        <w:rPr>
-          <w:rFonts w:ascii="Courier New" w:hAnsi="Courier New" w:cs="Courier New"/>
-          <w:color w:val="2B2B2B"/>
-          <w:sz w:val="23"/>
-          <w:szCs w:val="23"/>
-          <w:shd w:val="clear" w:color="auto" w:fill="FFFFFF"/>
-        </w:rPr>
-        <w:t xml:space="preserve">adb shell pm clear packagename </w:t>
-      </w:r>
-      <w:r>
-        <w:rPr>
-          <w:rFonts w:ascii="Courier New" w:hAnsi="Courier New" w:cs="Courier New" w:hint="eastAsia"/>
-          <w:color w:val="2B2B2B"/>
-          <w:sz w:val="23"/>
-          <w:szCs w:val="23"/>
-          <w:shd w:val="clear" w:color="auto" w:fill="FFFFFF"/>
-        </w:rPr>
-        <w:t>在</w:t>
-      </w:r>
-      <w:r>
-        <w:rPr>
-          <w:rFonts w:ascii="Courier New" w:hAnsi="Courier New" w:cs="Courier New"/>
-          <w:color w:val="2B2B2B"/>
-          <w:sz w:val="23"/>
-          <w:szCs w:val="23"/>
-          <w:shd w:val="clear" w:color="auto" w:fill="FFFFFF"/>
-        </w:rPr>
-        <w:t>root</w:t>
-      </w:r>
-      <w:r>
-        <w:rPr>
-          <w:rFonts w:ascii="Courier New" w:hAnsi="Courier New" w:cs="Courier New"/>
-          <w:color w:val="2B2B2B"/>
-          <w:sz w:val="23"/>
-          <w:szCs w:val="23"/>
-          <w:shd w:val="clear" w:color="auto" w:fill="FFFFFF"/>
-        </w:rPr>
-        <w:t>设备才生效！</w:t>
-      </w:r>
-    </w:p>
-    <w:p>
-      <w:pPr>
-        <w:pStyle w:val="a5"/>
-        <w:ind w:left="360" w:firstLineChars="0" w:firstLine="0"/>
-        <w:rPr>
-          <w:rFonts w:ascii="Courier New" w:hAnsi="Courier New" w:cs="Courier New"/>
-          <w:color w:val="2B2B2B"/>
-          <w:sz w:val="23"/>
-          <w:szCs w:val="23"/>
-          <w:shd w:val="clear" w:color="auto" w:fill="FFFFFF"/>
-        </w:rPr>
-      </w:pPr>
-      <w:r>
-        <w:rPr>
-          <w:rFonts w:ascii="Courier New" w:hAnsi="Courier New" w:cs="Courier New" w:hint="eastAsia"/>
-          <w:color w:val="2B2B2B"/>
-          <w:sz w:val="23"/>
-          <w:szCs w:val="23"/>
-          <w:shd w:val="clear" w:color="auto" w:fill="FFFFFF"/>
-        </w:rPr>
-        <w:t>降级安装</w:t>
-      </w:r>
-      <w:r>
-        <w:rPr>
-          <w:rFonts w:ascii="Courier New" w:hAnsi="Courier New" w:cs="Courier New"/>
-          <w:color w:val="2B2B2B"/>
-          <w:sz w:val="23"/>
-          <w:szCs w:val="23"/>
-          <w:shd w:val="clear" w:color="auto" w:fill="FFFFFF"/>
-        </w:rPr>
-        <w:t>down</w:t>
-      </w:r>
-      <w:r>
-        <w:rPr>
-          <w:rFonts w:ascii="Courier New" w:hAnsi="Courier New" w:cs="Courier New" w:hint="eastAsia"/>
-          <w:color w:val="2B2B2B"/>
-          <w:sz w:val="23"/>
-          <w:szCs w:val="23"/>
-          <w:shd w:val="clear" w:color="auto" w:fill="FFFFFF"/>
-        </w:rPr>
-        <w:t>：</w:t>
-      </w:r>
-      <w:r>
-        <w:rPr>
-          <w:rFonts w:ascii="Courier New" w:hAnsi="Courier New" w:cs="Courier New"/>
-          <w:color w:val="2B2B2B"/>
-          <w:sz w:val="23"/>
-          <w:szCs w:val="23"/>
-          <w:shd w:val="clear" w:color="auto" w:fill="FFFFFF"/>
-        </w:rPr>
-        <w:t>adb install -r –d XX.apk</w:t>
-      </w:r>
-    </w:p>
-    <w:p>
-      <w:pPr>
-        <w:widowControl/>
-        <w:numPr>
-          <w:ilvl w:val="0"/>
-          <w:numId w:val="32"/>
-        </w:numPr>
-        <w:spacing w:line="360" w:lineRule="atLeast"/>
-        <w:ind w:left="300"/>
-        <w:jc w:val="left"/>
-        <w:textAlignment w:val="baseline"/>
-        <w:rPr>
-          <w:rFonts w:ascii="inherit" w:eastAsia="宋体" w:hAnsi="inherit" w:cs="Arial" w:hint="eastAsia"/>
-          <w:color w:val="2B2B2B"/>
-          <w:kern w:val="0"/>
-          <w:sz w:val="24"/>
-          <w:szCs w:val="24"/>
-        </w:rPr>
-      </w:pPr>
-      <w:r>
-        <w:rPr>
-          <w:rFonts w:ascii="Courier New" w:eastAsia="宋体" w:hAnsi="Courier New" w:cs="Courier New"/>
-          <w:color w:val="2B2B2B"/>
-          <w:kern w:val="0"/>
-          <w:sz w:val="23"/>
-          <w:szCs w:val="23"/>
-          <w:bdr w:val="none" w:sz="0" w:space="0" w:color="auto" w:frame="1"/>
-        </w:rPr>
-        <w:t>adb shell pm list packages -f</w:t>
-      </w:r>
-      <w:r>
-        <w:rPr>
-          <w:rFonts w:ascii="inherit" w:eastAsia="宋体" w:hAnsi="inherit" w:cs="Arial"/>
-          <w:color w:val="2B2B2B"/>
-          <w:kern w:val="0"/>
-          <w:sz w:val="24"/>
-          <w:szCs w:val="24"/>
-        </w:rPr>
-        <w:br/>
-      </w:r>
-      <w:r>
-        <w:rPr>
-          <w:rFonts w:ascii="inherit" w:eastAsia="宋体" w:hAnsi="inherit" w:cs="Arial"/>
-          <w:color w:val="2B2B2B"/>
-          <w:kern w:val="0"/>
-          <w:sz w:val="24"/>
-          <w:szCs w:val="24"/>
-        </w:rPr>
-        <w:t>查看所有已安装的应用的包名</w:t>
-      </w:r>
-    </w:p>
-    <w:p>
-      <w:pPr>
-        <w:pStyle w:val="a5"/>
-        <w:ind w:left="360" w:firstLineChars="0" w:firstLine="0"/>
-        <w:rPr>
-          <w:rFonts w:ascii="Courier New" w:hAnsi="Courier New" w:cs="Courier New"/>
-          <w:color w:val="2B2B2B"/>
-          <w:sz w:val="23"/>
-          <w:szCs w:val="23"/>
-          <w:shd w:val="clear" w:color="auto" w:fill="FFFFFF"/>
-        </w:rPr>
-      </w:pPr>
-    </w:p>
-    <w:p>
-      <w:pPr>
-        <w:pStyle w:val="2"/>
-        <w:numPr>
-          <w:ilvl w:val="1"/>
-          <w:numId w:val="31"/>
-        </w:numPr>
-      </w:pPr>
-      <w:r>
-        <w:rPr>
-          <w:rFonts w:hint="eastAsia"/>
-        </w:rPr>
-        <w:t>dumpsys</w:t>
-      </w:r>
-    </w:p>
-    <w:tbl>
-      <w:tblPr>
-        <w:tblStyle w:val="ab"/>
-        <w:tblW w:w="0" w:type="auto"/>
-        <w:tblLook w:val="04A0" w:firstRow="1" w:lastRow="0" w:firstColumn="1" w:lastColumn="0" w:noHBand="0" w:noVBand="1"/>
-      </w:tblPr>
-      <w:tblGrid>
-        <w:gridCol w:w="1459"/>
-        <w:gridCol w:w="1559"/>
-        <w:gridCol w:w="5324"/>
-      </w:tblGrid>
-      <w:tr>
-        <w:tc>
-          <w:tcPr>
-            <w:tcW w:w="1413" w:type="dxa"/>
-          </w:tcPr>
-          <w:p/>
-        </w:tc>
-        <w:tc>
-          <w:tcPr>
-            <w:tcW w:w="1559" w:type="dxa"/>
-          </w:tcPr>
-          <w:p/>
-        </w:tc>
-        <w:tc>
-          <w:tcPr>
-            <w:tcW w:w="5324" w:type="dxa"/>
-          </w:tcPr>
-          <w:p/>
-        </w:tc>
-      </w:tr>
-      <w:tr>
-        <w:tc>
-          <w:tcPr>
-            <w:tcW w:w="1413" w:type="dxa"/>
-          </w:tcPr>
-          <w:p>
-            <w:pPr>
-              <w:rPr>
-                <w:rFonts w:ascii="Courier New" w:hAnsi="Courier New" w:cs="Courier New"/>
-                <w:color w:val="2B2B2B"/>
-                <w:sz w:val="23"/>
-                <w:szCs w:val="23"/>
-                <w:shd w:val="clear" w:color="auto" w:fill="FFFFFF"/>
-              </w:rPr>
-            </w:pPr>
-            <w:r>
-              <w:rPr>
-                <w:rFonts w:ascii="Courier New" w:hAnsi="Courier New" w:cs="Courier New"/>
-                <w:color w:val="2B2B2B"/>
-                <w:sz w:val="23"/>
-                <w:szCs w:val="23"/>
-                <w:shd w:val="clear" w:color="auto" w:fill="FFFFFF"/>
-              </w:rPr>
-              <w:t>activity</w:t>
-            </w:r>
-          </w:p>
-        </w:tc>
-        <w:tc>
-          <w:tcPr>
-            <w:tcW w:w="1559" w:type="dxa"/>
-          </w:tcPr>
-          <w:p>
-            <w:r>
-              <w:rPr>
-                <w:rFonts w:ascii="Arial" w:hAnsi="Arial" w:cs="Arial"/>
-                <w:color w:val="362E2B"/>
-                <w:szCs w:val="21"/>
-              </w:rPr>
-              <w:t>获取所用应用</w:t>
-            </w:r>
-          </w:p>
-        </w:tc>
-        <w:tc>
-          <w:tcPr>
-            <w:tcW w:w="5324" w:type="dxa"/>
-          </w:tcPr>
-          <w:p>
-            <w:pPr>
-              <w:rPr>
-                <w:rFonts w:cs="Arial"/>
-                <w:color w:val="333333"/>
-                <w:szCs w:val="21"/>
-              </w:rPr>
-            </w:pPr>
-            <w:r>
-              <w:rPr>
-                <w:rFonts w:ascii="Arial" w:hAnsi="Arial" w:cs="Arial"/>
-                <w:color w:val="362E2B"/>
-                <w:szCs w:val="21"/>
-              </w:rPr>
-              <w:t>获取所用应用</w:t>
-            </w:r>
-            <w:r>
-              <w:rPr>
-                <w:rFonts w:ascii="Arial" w:hAnsi="Arial" w:cs="Arial" w:hint="eastAsia"/>
-                <w:color w:val="362E2B"/>
-                <w:szCs w:val="21"/>
-              </w:rPr>
-              <w:t>:</w:t>
-            </w:r>
-            <w:r>
-              <w:rPr>
-                <w:rFonts w:cs="Arial" w:hint="eastAsia"/>
-                <w:color w:val="333333"/>
-                <w:szCs w:val="21"/>
-              </w:rPr>
-              <w:t>adb shell dumpsys activity</w:t>
-            </w:r>
-          </w:p>
-          <w:p>
-            <w:pPr>
-              <w:rPr>
-                <w:rFonts w:cs="Arial"/>
-                <w:color w:val="333333"/>
-                <w:szCs w:val="21"/>
-              </w:rPr>
-            </w:pPr>
-            <w:r>
-              <w:rPr>
-                <w:rFonts w:cs="Arial" w:hint="eastAsia"/>
-                <w:color w:val="333333"/>
-                <w:szCs w:val="21"/>
-              </w:rPr>
-              <w:t>获取自己的应用</w:t>
-            </w:r>
-            <w:r>
-              <w:rPr>
-                <w:rFonts w:cs="Arial" w:hint="eastAsia"/>
-                <w:color w:val="333333"/>
-                <w:szCs w:val="21"/>
-              </w:rPr>
-              <w:t>:adb shell dumpsys activity | grep com.xxx.xxx.xx</w:t>
-            </w:r>
-          </w:p>
-          <w:p>
-            <w:r>
-              <w:rPr>
-                <w:rFonts w:cs="Arial" w:hint="eastAsia"/>
-                <w:color w:val="333333"/>
-                <w:szCs w:val="21"/>
-              </w:rPr>
-              <w:t>获取处于栈顶的</w:t>
-            </w:r>
-            <w:r>
-              <w:rPr>
-                <w:rFonts w:cs="Arial" w:hint="eastAsia"/>
-                <w:color w:val="333333"/>
-                <w:szCs w:val="21"/>
-              </w:rPr>
-              <w:t>activity</w:t>
-            </w:r>
-            <w:r>
-              <w:rPr>
-                <w:rFonts w:cs="Arial"/>
-                <w:color w:val="333333"/>
-                <w:szCs w:val="21"/>
-              </w:rPr>
-              <w:t>:</w:t>
-            </w:r>
-            <w:r>
-              <w:rPr>
-                <w:rFonts w:cs="Arial" w:hint="eastAsia"/>
-                <w:color w:val="333333"/>
-                <w:szCs w:val="21"/>
-              </w:rPr>
-              <w:t xml:space="preserve">adb shell </w:t>
-            </w:r>
-            <w:bookmarkStart w:id="0" w:name="_GoBack"/>
-            <w:r>
-              <w:rPr>
-                <w:rFonts w:cs="Arial" w:hint="eastAsia"/>
-                <w:color w:val="333333"/>
-                <w:szCs w:val="21"/>
-              </w:rPr>
-              <w:t>dumpsys activity | grep mFocusedActivity</w:t>
-            </w:r>
-            <w:bookmarkEnd w:id="0"/>
-          </w:p>
-        </w:tc>
-      </w:tr>
-      <w:tr>
-        <w:tc>
-          <w:tcPr>
-            <w:tcW w:w="1413" w:type="dxa"/>
-          </w:tcPr>
-          <w:p>
-            <w:pPr>
-              <w:rPr>
-                <w:rFonts w:ascii="Courier New" w:hAnsi="Courier New" w:cs="Courier New"/>
-                <w:color w:val="2B2B2B"/>
-                <w:sz w:val="23"/>
-                <w:szCs w:val="23"/>
-                <w:shd w:val="clear" w:color="auto" w:fill="FFFFFF"/>
-              </w:rPr>
-            </w:pPr>
-            <w:r>
-              <w:rPr>
-                <w:rFonts w:ascii="Courier New" w:hAnsi="Courier New" w:cs="Courier New"/>
-                <w:color w:val="2B2B2B"/>
-                <w:sz w:val="23"/>
-                <w:szCs w:val="23"/>
-                <w:shd w:val="clear" w:color="auto" w:fill="FFFFFF"/>
-              </w:rPr>
-              <w:t>package</w:t>
-            </w:r>
-          </w:p>
-        </w:tc>
-        <w:tc>
-          <w:tcPr>
-            <w:tcW w:w="1559" w:type="dxa"/>
-          </w:tcPr>
-          <w:p>
-            <w:pPr>
-              <w:rPr>
-                <w:rFonts w:ascii="Arial" w:hAnsi="Arial" w:cs="Arial"/>
-                <w:color w:val="2B2B2B"/>
-                <w:shd w:val="clear" w:color="auto" w:fill="FFFFFF"/>
-              </w:rPr>
-            </w:pPr>
-          </w:p>
-        </w:tc>
-        <w:tc>
-          <w:tcPr>
-            <w:tcW w:w="5324" w:type="dxa"/>
-          </w:tcPr>
-          <w:p/>
-        </w:tc>
-      </w:tr>
-      <w:tr>
-        <w:tc>
-          <w:tcPr>
-            <w:tcW w:w="1413" w:type="dxa"/>
-          </w:tcPr>
-          <w:p>
-            <w:r>
-              <w:rPr>
-                <w:rFonts w:ascii="Courier New" w:hAnsi="Courier New" w:cs="Courier New"/>
-                <w:color w:val="2B2B2B"/>
-                <w:sz w:val="23"/>
-                <w:szCs w:val="23"/>
-                <w:shd w:val="clear" w:color="auto" w:fill="FFFFFF"/>
-              </w:rPr>
-              <w:t>meminfo</w:t>
-            </w:r>
-          </w:p>
-        </w:tc>
-        <w:tc>
-          <w:tcPr>
-            <w:tcW w:w="1559" w:type="dxa"/>
-          </w:tcPr>
-          <w:p>
-            <w:pPr>
-              <w:rPr>
-                <w:rFonts w:ascii="Arial" w:hAnsi="Arial" w:cs="Arial"/>
-                <w:color w:val="2B2B2B"/>
-                <w:shd w:val="clear" w:color="auto" w:fill="FFFFFF"/>
-              </w:rPr>
-            </w:pPr>
-            <w:r>
-              <w:rPr>
-                <w:rFonts w:ascii="Arial" w:hAnsi="Arial" w:cs="Arial"/>
-                <w:color w:val="2B2B2B"/>
-                <w:shd w:val="clear" w:color="auto" w:fill="FFFFFF"/>
-              </w:rPr>
-              <w:t>内存使用情况</w:t>
-            </w:r>
-          </w:p>
-        </w:tc>
-        <w:tc>
-          <w:tcPr>
-            <w:tcW w:w="5324" w:type="dxa"/>
-          </w:tcPr>
-          <w:p/>
-        </w:tc>
-      </w:tr>
-      <w:tr>
-        <w:tc>
-          <w:tcPr>
-            <w:tcW w:w="1413" w:type="dxa"/>
-          </w:tcPr>
-          <w:p>
-            <w:pPr>
-              <w:rPr>
-                <w:rFonts w:ascii="Courier New" w:hAnsi="Courier New" w:cs="Courier New"/>
-                <w:color w:val="2B2B2B"/>
-                <w:sz w:val="23"/>
-                <w:szCs w:val="23"/>
-                <w:shd w:val="clear" w:color="auto" w:fill="FFFFFF"/>
-              </w:rPr>
-            </w:pPr>
-            <w:r>
-              <w:rPr>
-                <w:rFonts w:ascii="Courier New" w:hAnsi="Courier New" w:cs="Courier New"/>
-                <w:color w:val="2B2B2B"/>
-                <w:sz w:val="23"/>
-                <w:szCs w:val="23"/>
-                <w:shd w:val="clear" w:color="auto" w:fill="FFFFFF"/>
-              </w:rPr>
-              <w:t>procstats</w:t>
-            </w:r>
-          </w:p>
-        </w:tc>
-        <w:tc>
-          <w:tcPr>
-            <w:tcW w:w="1559" w:type="dxa"/>
-          </w:tcPr>
-          <w:p>
-            <w:r>
-              <w:rPr>
-                <w:rFonts w:ascii="Arial" w:hAnsi="Arial" w:cs="Arial"/>
-                <w:color w:val="2B2B2B"/>
-                <w:shd w:val="clear" w:color="auto" w:fill="FFFFFF"/>
-              </w:rPr>
-              <w:t>Memory Use Over Time</w:t>
-            </w:r>
-          </w:p>
-        </w:tc>
-        <w:tc>
-          <w:tcPr>
-            <w:tcW w:w="5324" w:type="dxa"/>
-          </w:tcPr>
-          <w:p/>
-        </w:tc>
-      </w:tr>
-      <w:tr>
-        <w:tc>
-          <w:tcPr>
-            <w:tcW w:w="1413" w:type="dxa"/>
-          </w:tcPr>
-          <w:p>
-            <w:pPr>
-              <w:rPr>
-                <w:rFonts w:ascii="Courier New" w:hAnsi="Courier New" w:cs="Courier New"/>
-                <w:color w:val="2B2B2B"/>
-                <w:sz w:val="23"/>
-                <w:szCs w:val="23"/>
-                <w:shd w:val="clear" w:color="auto" w:fill="FFFFFF"/>
-              </w:rPr>
-            </w:pPr>
-            <w:r>
-              <w:rPr>
-                <w:rFonts w:ascii="Courier New" w:hAnsi="Courier New" w:cs="Courier New"/>
-                <w:color w:val="2B2B2B"/>
-                <w:sz w:val="23"/>
-                <w:szCs w:val="23"/>
-                <w:shd w:val="clear" w:color="auto" w:fill="FFFFFF"/>
-              </w:rPr>
-              <w:t>gfxinfo</w:t>
-            </w:r>
-          </w:p>
-        </w:tc>
-        <w:tc>
-          <w:tcPr>
-            <w:tcW w:w="1559" w:type="dxa"/>
-          </w:tcPr>
-          <w:p>
-            <w:pPr>
-              <w:rPr>
-                <w:rFonts w:ascii="Arial" w:hAnsi="Arial" w:cs="Arial"/>
-                <w:color w:val="2B2B2B"/>
-                <w:shd w:val="clear" w:color="auto" w:fill="FFFFFF"/>
-              </w:rPr>
-            </w:pPr>
-            <w:r>
-              <w:rPr>
-                <w:rFonts w:ascii="Arial" w:hAnsi="Arial" w:cs="Arial"/>
-                <w:color w:val="2B2B2B"/>
-                <w:shd w:val="clear" w:color="auto" w:fill="FFFFFF"/>
-              </w:rPr>
-              <w:t>Graphics State</w:t>
-            </w:r>
-          </w:p>
-        </w:tc>
-        <w:tc>
-          <w:tcPr>
-            <w:tcW w:w="5324" w:type="dxa"/>
-          </w:tcPr>
-          <w:p/>
-        </w:tc>
-      </w:tr>
-    </w:tbl>
-    <w:p>
-      <w:pPr>
-        <w:pStyle w:val="2"/>
-        <w:numPr>
-          <w:ilvl w:val="1"/>
-          <w:numId w:val="31"/>
-        </w:numPr>
-      </w:pPr>
-      <w:r>
-        <w:rPr>
-          <w:rFonts w:hint="eastAsia"/>
-        </w:rPr>
-        <w:t>文件</w:t>
-      </w:r>
-      <w:r>
-        <w:t>处理</w:t>
-      </w:r>
-    </w:p>
-    <w:p>
-      <w:pPr>
-        <w:widowControl/>
-        <w:spacing w:line="360" w:lineRule="atLeast"/>
-        <w:jc w:val="left"/>
-        <w:textAlignment w:val="baseline"/>
-        <w:rPr>
-          <w:rFonts w:ascii="inherit" w:eastAsia="宋体" w:hAnsi="inherit" w:cs="Arial" w:hint="eastAsia"/>
-          <w:color w:val="2B2B2B"/>
-          <w:kern w:val="0"/>
-          <w:sz w:val="24"/>
-          <w:szCs w:val="24"/>
-        </w:rPr>
-      </w:pPr>
-      <w:r>
-        <w:rPr>
-          <w:rFonts w:ascii="Courier New" w:eastAsia="宋体" w:hAnsi="Courier New" w:cs="Courier New"/>
-          <w:color w:val="2B2B2B"/>
-          <w:kern w:val="0"/>
-          <w:sz w:val="23"/>
-          <w:szCs w:val="23"/>
-          <w:bdr w:val="none" w:sz="0" w:space="0" w:color="auto" w:frame="1"/>
-        </w:rPr>
-        <w:t>adb pull &lt;remote&gt; &lt;local&gt;</w:t>
-      </w:r>
-      <w:r>
-        <w:rPr>
-          <w:rFonts w:ascii="inherit" w:eastAsia="宋体" w:hAnsi="inherit" w:cs="Arial"/>
-          <w:color w:val="2B2B2B"/>
-          <w:kern w:val="0"/>
-          <w:sz w:val="24"/>
-          <w:szCs w:val="24"/>
-        </w:rPr>
-        <w:br/>
-      </w:r>
-      <w:r>
-        <w:rPr>
-          <w:rFonts w:ascii="inherit" w:eastAsia="宋体" w:hAnsi="inherit" w:cs="Arial"/>
-          <w:color w:val="2B2B2B"/>
-          <w:kern w:val="0"/>
-          <w:sz w:val="24"/>
-          <w:szCs w:val="24"/>
-        </w:rPr>
-        <w:t>从手机复制文件出来</w:t>
-      </w:r>
-    </w:p>
-    <w:p>
-      <w:pPr>
-        <w:widowControl/>
-        <w:spacing w:line="360" w:lineRule="atLeast"/>
-        <w:jc w:val="left"/>
-        <w:textAlignment w:val="baseline"/>
-        <w:rPr>
-          <w:rFonts w:ascii="Courier New" w:eastAsia="宋体" w:hAnsi="Courier New" w:cs="Courier New"/>
-          <w:color w:val="2B2B2B"/>
-          <w:kern w:val="0"/>
-          <w:sz w:val="23"/>
-          <w:szCs w:val="23"/>
-          <w:bdr w:val="none" w:sz="0" w:space="0" w:color="auto" w:frame="1"/>
-        </w:rPr>
-      </w:pPr>
-      <w:r>
-        <w:rPr>
-          <w:rFonts w:ascii="Courier New" w:eastAsia="宋体" w:hAnsi="Courier New" w:cs="Courier New"/>
-          <w:color w:val="2B2B2B"/>
-          <w:kern w:val="0"/>
-          <w:sz w:val="23"/>
-          <w:szCs w:val="23"/>
-          <w:bdr w:val="none" w:sz="0" w:space="0" w:color="auto" w:frame="1"/>
-        </w:rPr>
-        <w:t>adb push &lt;local&gt; &lt;remote&gt;</w:t>
-      </w:r>
-      <w:r>
-        <w:rPr>
-          <w:rFonts w:ascii="inherit" w:eastAsia="宋体" w:hAnsi="inherit" w:cs="Arial"/>
-          <w:color w:val="2B2B2B"/>
-          <w:kern w:val="0"/>
-          <w:sz w:val="24"/>
-          <w:szCs w:val="24"/>
-        </w:rPr>
-        <w:br/>
-      </w:r>
-      <w:r>
-        <w:rPr>
-          <w:rFonts w:ascii="inherit" w:eastAsia="宋体" w:hAnsi="inherit" w:cs="Arial"/>
-          <w:color w:val="2B2B2B"/>
-          <w:kern w:val="0"/>
-          <w:sz w:val="24"/>
-          <w:szCs w:val="24"/>
-        </w:rPr>
-        <w:t>向手机发送文件</w:t>
-      </w:r>
-      <w:r>
-        <w:rPr>
-          <w:rFonts w:ascii="inherit" w:eastAsia="宋体" w:hAnsi="inherit" w:cs="Arial"/>
-          <w:color w:val="2B2B2B"/>
-          <w:kern w:val="0"/>
-          <w:sz w:val="24"/>
-          <w:szCs w:val="24"/>
-        </w:rPr>
-        <w:t>eg. </w:t>
-      </w:r>
-      <w:r>
-        <w:rPr>
-          <w:rFonts w:ascii="Courier New" w:eastAsia="宋体" w:hAnsi="Courier New" w:cs="Courier New"/>
-          <w:color w:val="2B2B2B"/>
-          <w:kern w:val="0"/>
-          <w:sz w:val="23"/>
-          <w:szCs w:val="23"/>
-          <w:bdr w:val="none" w:sz="0" w:space="0" w:color="auto" w:frame="1"/>
-        </w:rPr>
-        <w:t>adb push foo.txt /sdcard/foo.txt</w:t>
-      </w:r>
-    </w:p>
-    <w:p>
-      <w:pPr>
-        <w:widowControl/>
-        <w:spacing w:line="360" w:lineRule="atLeast"/>
-        <w:jc w:val="left"/>
-        <w:textAlignment w:val="baseline"/>
-        <w:rPr>
-          <w:rFonts w:ascii="Arial" w:hAnsi="Arial" w:cs="Arial"/>
-          <w:color w:val="2B2B2B"/>
-          <w:shd w:val="clear" w:color="auto" w:fill="FFFFFF"/>
-        </w:rPr>
-      </w:pPr>
-      <w:r>
-        <w:rPr>
-          <w:rFonts w:ascii="Courier New" w:eastAsia="宋体" w:hAnsi="Courier New" w:cs="Courier New" w:hint="eastAsia"/>
-          <w:color w:val="2B2B2B"/>
-          <w:kern w:val="0"/>
-          <w:sz w:val="23"/>
-          <w:szCs w:val="23"/>
-          <w:bdr w:val="none" w:sz="0" w:space="0" w:color="auto" w:frame="1"/>
-        </w:rPr>
-        <w:t>系统属性（</w:t>
-      </w:r>
-      <w:r>
-        <w:rPr>
-          <w:rFonts w:ascii="Courier New" w:eastAsia="宋体" w:hAnsi="Courier New" w:cs="Courier New"/>
-          <w:color w:val="2B2B2B"/>
-          <w:kern w:val="0"/>
-          <w:sz w:val="23"/>
-          <w:szCs w:val="23"/>
-          <w:bdr w:val="none" w:sz="0" w:space="0" w:color="auto" w:frame="1"/>
-        </w:rPr>
-        <w:t>/SYSTEM/BUILD.PROP</w:t>
-      </w:r>
-      <w:r>
-        <w:rPr>
-          <w:rFonts w:ascii="Courier New" w:eastAsia="宋体" w:hAnsi="Courier New" w:cs="Courier New" w:hint="eastAsia"/>
-          <w:color w:val="2B2B2B"/>
-          <w:kern w:val="0"/>
-          <w:sz w:val="23"/>
-          <w:szCs w:val="23"/>
-          <w:bdr w:val="none" w:sz="0" w:space="0" w:color="auto" w:frame="1"/>
-        </w:rPr>
-        <w:t>）</w:t>
-      </w:r>
-      <w:r>
-        <w:rPr>
-          <w:rFonts w:ascii="Courier New" w:eastAsia="宋体" w:hAnsi="Courier New" w:cs="Courier New"/>
-          <w:color w:val="2B2B2B"/>
-          <w:kern w:val="0"/>
-          <w:sz w:val="23"/>
-          <w:szCs w:val="23"/>
-          <w:bdr w:val="none" w:sz="0" w:space="0" w:color="auto" w:frame="1"/>
-        </w:rPr>
-        <w:t>：</w:t>
-      </w:r>
-      <w:r>
-        <w:rPr>
-          <w:rFonts w:ascii="Arial" w:hAnsi="Arial" w:cs="Arial"/>
-          <w:color w:val="2B2B2B"/>
-          <w:shd w:val="clear" w:color="auto" w:fill="FFFFFF"/>
-        </w:rPr>
-        <w:t xml:space="preserve">adb shell getprop </w:t>
-      </w:r>
-    </w:p>
-    <w:p>
-      <w:pPr>
-        <w:widowControl/>
-        <w:spacing w:line="360" w:lineRule="atLeast"/>
-        <w:jc w:val="left"/>
-        <w:textAlignment w:val="baseline"/>
-        <w:rPr>
-          <w:rFonts w:ascii="Arial" w:hAnsi="Arial" w:cs="Arial"/>
-          <w:color w:val="2B2B2B"/>
-          <w:shd w:val="clear" w:color="auto" w:fill="FFFFFF"/>
-        </w:rPr>
-      </w:pPr>
-      <w:r>
-        <w:rPr>
-          <w:rFonts w:ascii="Arial" w:hAnsi="Arial" w:cs="Arial" w:hint="eastAsia"/>
-          <w:color w:val="2B2B2B"/>
-          <w:shd w:val="clear" w:color="auto" w:fill="FFFFFF"/>
-        </w:rPr>
-        <w:t>日志重定向</w:t>
-      </w:r>
-      <w:r>
-        <w:rPr>
-          <w:rFonts w:ascii="Arial" w:hAnsi="Arial" w:cs="Arial" w:hint="eastAsia"/>
-          <w:color w:val="2B2B2B"/>
-          <w:shd w:val="clear" w:color="auto" w:fill="FFFFFF"/>
-        </w:rPr>
-        <w:t>;</w:t>
-      </w:r>
-      <w:r>
-        <w:rPr>
-          <w:rFonts w:ascii="Arial" w:hAnsi="Arial" w:cs="Arial"/>
-          <w:color w:val="2B2B2B"/>
-          <w:shd w:val="clear" w:color="auto" w:fill="FFFFFF"/>
-        </w:rPr>
-        <w:t xml:space="preserve"> </w:t>
-      </w:r>
-      <w:r>
-        <w:rPr>
-          <w:rFonts w:ascii="Arial" w:hAnsi="Arial" w:cs="Arial"/>
-          <w:color w:val="2B2B2B"/>
-          <w:shd w:val="clear" w:color="auto" w:fill="FFFFFF"/>
-        </w:rPr>
-        <w:t>adb logcat &gt; bug1121.txt</w:t>
-      </w:r>
-    </w:p>
-    <w:p>
-      <w:pPr>
-        <w:widowControl/>
-        <w:spacing w:line="360" w:lineRule="atLeast"/>
-        <w:jc w:val="left"/>
-        <w:textAlignment w:val="baseline"/>
-        <w:rPr>
-          <w:rFonts w:ascii="Arial" w:hAnsi="Arial" w:cs="Arial"/>
-          <w:color w:val="2B2B2B"/>
-          <w:shd w:val="clear" w:color="auto" w:fill="FFFFFF"/>
-        </w:rPr>
-      </w:pPr>
-      <w:r>
-        <w:rPr>
-          <w:rFonts w:ascii="Arial" w:hAnsi="Arial" w:cs="Arial"/>
-          <w:color w:val="2B2B2B"/>
-          <w:shd w:val="clear" w:color="auto" w:fill="FFFFFF"/>
-        </w:rPr>
-        <w:t>CPU</w:t>
-      </w:r>
-      <w:r>
-        <w:rPr>
-          <w:rFonts w:ascii="Arial" w:hAnsi="Arial" w:cs="Arial"/>
-          <w:color w:val="2B2B2B"/>
-          <w:shd w:val="clear" w:color="auto" w:fill="FFFFFF"/>
-        </w:rPr>
-        <w:t>架构信息：</w:t>
-      </w:r>
-      <w:r>
-        <w:rPr>
-          <w:rFonts w:ascii="microsoft yahei" w:hAnsi="microsoft yahei"/>
-          <w:color w:val="555555"/>
-          <w:sz w:val="23"/>
-          <w:szCs w:val="23"/>
-          <w:shd w:val="clear" w:color="auto" w:fill="FFFFFF"/>
-        </w:rPr>
-        <w:t> /proc/cpuinfo</w:t>
-      </w:r>
-    </w:p>
-    <w:p>
-      <w:pPr>
-        <w:widowControl/>
-        <w:spacing w:line="360" w:lineRule="atLeast"/>
-        <w:jc w:val="left"/>
-        <w:textAlignment w:val="baseline"/>
-        <w:rPr>
-          <w:rFonts w:ascii="Arial" w:hAnsi="Arial" w:cs="Arial"/>
-          <w:color w:val="2B2B2B"/>
-          <w:shd w:val="clear" w:color="auto" w:fill="FFFFFF"/>
-        </w:rPr>
-      </w:pPr>
-    </w:p>
-    <w:p>
-      <w:pPr>
-        <w:pStyle w:val="2"/>
-        <w:numPr>
-          <w:ilvl w:val="1"/>
-          <w:numId w:val="31"/>
-        </w:numPr>
-        <w:rPr>
-          <w:shd w:val="clear" w:color="auto" w:fill="FFFFFF"/>
-        </w:rPr>
-      </w:pPr>
-      <w:r>
-        <w:rPr>
-          <w:rFonts w:hint="eastAsia"/>
-          <w:shd w:val="clear" w:color="auto" w:fill="FFFFFF"/>
-        </w:rPr>
-        <w:t>调试</w:t>
-      </w:r>
-    </w:p>
-    <w:p>
-      <w:pPr>
-        <w:pStyle w:val="3"/>
-      </w:pPr>
-      <w:r>
-        <w:rPr>
-          <w:rFonts w:hint="eastAsia"/>
-        </w:rPr>
-        <w:t>广播</w:t>
-      </w:r>
-      <w:r>
-        <w:t>am</w:t>
-      </w:r>
-    </w:p>
-    <w:p>
-      <w:r>
-        <w:t>adb shell am broadcast -a android.intent.action.test.</w:t>
-      </w:r>
-      <w:r>
-        <w:t>XX</w:t>
-      </w:r>
-      <w:r>
-        <w:t xml:space="preserve"> --ei ei3 1</w:t>
-      </w:r>
-      <w:r>
-        <w:rPr>
-          <w:rFonts w:hint="eastAsia"/>
-        </w:rPr>
-        <w:t>：</w:t>
-      </w:r>
-      <w:r>
-        <w:t>发送</w:t>
-      </w:r>
-      <w:r>
-        <w:rPr>
-          <w:rFonts w:hint="eastAsia"/>
-        </w:rPr>
-        <w:t>传整数</w:t>
-      </w:r>
-      <w:r>
-        <w:t>ei3 = 1d</w:t>
-      </w:r>
-      <w:r>
-        <w:rPr>
-          <w:rFonts w:hint="eastAsia"/>
-        </w:rPr>
-        <w:t>的</w:t>
-      </w:r>
-      <w:r>
-        <w:rPr>
-          <w:rFonts w:hint="eastAsia"/>
-        </w:rPr>
-        <w:t>XX</w:t>
-      </w:r>
-      <w:r>
-        <w:t>广播</w:t>
-      </w:r>
-    </w:p>
-    <w:p>
-      <w:r>
-        <w:rPr>
-          <w:rFonts w:ascii="微软雅黑" w:eastAsia="微软雅黑" w:hAnsi="微软雅黑" w:hint="eastAsia"/>
-          <w:color w:val="405060"/>
-          <w:szCs w:val="21"/>
-          <w:shd w:val="clear" w:color="auto" w:fill="EEF7FE"/>
-        </w:rPr>
-        <w:lastRenderedPageBreak/>
-        <w:t xml:space="preserve">adb shell am start -n </w:t>
-      </w:r>
-      <w:r>
-        <w:rPr>
-          <w:rFonts w:ascii="微软雅黑" w:eastAsia="微软雅黑" w:hAnsi="微软雅黑"/>
-          <w:color w:val="405060"/>
-          <w:szCs w:val="21"/>
-          <w:shd w:val="clear" w:color="auto" w:fill="EEF7FE"/>
-        </w:rPr>
-        <w:t>packageNanme</w:t>
-      </w:r>
-      <w:r>
-        <w:rPr>
-          <w:rFonts w:ascii="微软雅黑" w:eastAsia="微软雅黑" w:hAnsi="微软雅黑" w:hint="eastAsia"/>
-          <w:color w:val="405060"/>
-          <w:szCs w:val="21"/>
-          <w:shd w:val="clear" w:color="auto" w:fill="EEF7FE"/>
-        </w:rPr>
-        <w:t>/Activity</w:t>
-      </w:r>
-      <w:r>
-        <w:rPr>
-          <w:rFonts w:ascii="微软雅黑" w:eastAsia="微软雅黑" w:hAnsi="微软雅黑"/>
-          <w:color w:val="405060"/>
-          <w:szCs w:val="21"/>
-          <w:shd w:val="clear" w:color="auto" w:fill="EEF7FE"/>
-        </w:rPr>
-        <w:t>FullName</w:t>
-      </w:r>
-      <w:r>
-        <w:rPr>
-          <w:rFonts w:ascii="微软雅黑" w:eastAsia="微软雅黑" w:hAnsi="微软雅黑" w:hint="eastAsia"/>
-          <w:color w:val="405060"/>
-          <w:szCs w:val="21"/>
-          <w:shd w:val="clear" w:color="auto" w:fill="EEF7FE"/>
-        </w:rPr>
-        <w:t>：</w:t>
-      </w:r>
-      <w:r>
-        <w:rPr>
-          <w:rFonts w:ascii="微软雅黑" w:eastAsia="微软雅黑" w:hAnsi="微软雅黑"/>
-          <w:color w:val="405060"/>
-          <w:szCs w:val="21"/>
-          <w:shd w:val="clear" w:color="auto" w:fill="EEF7FE"/>
-        </w:rPr>
-        <w:t>发送启动Activity</w:t>
-      </w:r>
-      <w:r>
-        <w:rPr>
-          <w:rFonts w:ascii="微软雅黑" w:eastAsia="微软雅黑" w:hAnsi="微软雅黑" w:hint="eastAsia"/>
-          <w:color w:val="405060"/>
-          <w:szCs w:val="21"/>
-          <w:shd w:val="clear" w:color="auto" w:fill="EEF7FE"/>
-        </w:rPr>
-        <w:t>的</w:t>
-      </w:r>
-      <w:r>
-        <w:rPr>
-          <w:rFonts w:ascii="微软雅黑" w:eastAsia="微软雅黑" w:hAnsi="微软雅黑"/>
-          <w:color w:val="405060"/>
-          <w:szCs w:val="21"/>
-          <w:shd w:val="clear" w:color="auto" w:fill="EEF7FE"/>
-        </w:rPr>
-        <w:t>广播</w:t>
-      </w:r>
-    </w:p>
-    <w:p>
-      <w:pPr>
-        <w:widowControl/>
-        <w:spacing w:line="360" w:lineRule="atLeast"/>
-        <w:jc w:val="left"/>
-        <w:textAlignment w:val="baseline"/>
-        <w:rPr>
-          <w:rFonts w:ascii="inherit" w:eastAsia="宋体" w:hAnsi="inherit" w:cs="Arial" w:hint="eastAsia"/>
-          <w:color w:val="2B2B2B"/>
-          <w:kern w:val="0"/>
-          <w:sz w:val="24"/>
-          <w:szCs w:val="24"/>
-        </w:rPr>
-      </w:pPr>
-    </w:p>
-    <w:p>
-      <w:pPr>
-        <w:pStyle w:val="2"/>
-        <w:numPr>
-          <w:ilvl w:val="1"/>
-          <w:numId w:val="31"/>
-        </w:numPr>
-      </w:pPr>
-      <w:r>
-        <w:rPr>
-          <w:rFonts w:hint="eastAsia"/>
-        </w:rPr>
-        <w:t>adb</w:t>
-      </w:r>
-      <w:r>
-        <w:t>无法启动</w:t>
-      </w:r>
-    </w:p>
-    <w:p>
-      <w:r>
-        <w:rPr>
-          <w:rFonts w:hint="eastAsia"/>
-        </w:rPr>
-        <w:t>现象</w:t>
-      </w:r>
-      <w:r>
-        <w:rPr>
-          <w:rFonts w:hint="eastAsia"/>
-        </w:rPr>
-        <w:t>1</w:t>
-      </w:r>
-      <w:r>
-        <w:t>：端口被占用，</w:t>
-      </w:r>
-      <w:r>
-        <w:t>Unable to create Debug Bridge: Unable to start adb server: error: could not install *smartsocket* listener: cannot bind to 127.0.0.1:5037</w:t>
-      </w:r>
-    </w:p>
-    <w:p>
-      <w:r>
-        <w:rPr>
-          <w:rFonts w:hint="eastAsia"/>
-        </w:rPr>
-        <w:t>现象</w:t>
-      </w:r>
-      <w:r>
-        <w:rPr>
-          <w:rFonts w:hint="eastAsia"/>
-        </w:rPr>
-        <w:t>2</w:t>
-      </w:r>
-      <w:r>
-        <w:rPr>
-          <w:rFonts w:hint="eastAsia"/>
-        </w:rPr>
-        <w:t>：</w:t>
-      </w:r>
-      <w:r>
-        <w:rPr>
-          <w:rFonts w:hint="eastAsia"/>
-        </w:rPr>
-        <w:t>unknown host service</w:t>
-      </w:r>
-    </w:p>
-    <w:p>
-      <w:r>
-        <w:rPr>
-          <w:rFonts w:hint="eastAsia"/>
-        </w:rPr>
-        <w:t>解决</w:t>
-      </w:r>
-      <w:r>
-        <w:t>办法：</w:t>
-      </w:r>
-      <w:r>
-        <w:rPr>
-          <w:rFonts w:hint="eastAsia"/>
-        </w:rPr>
-        <w:t xml:space="preserve">kill </w:t>
-      </w:r>
-      <w:r>
-        <w:rPr>
-          <w:rFonts w:hint="eastAsia"/>
-        </w:rPr>
-        <w:t>端口占用的进程，常见的是手机助手占用了。</w:t>
-      </w:r>
-    </w:p>
-    <w:p>
-      <w:r>
-        <w:rPr>
-          <w:noProof/>
-        </w:rPr>
-        <w:drawing>
-          <wp:inline distT="0" distB="0" distL="0" distR="0" wp14:anchorId="6EB141F1" wp14:editId="213B9B10">
-            <wp:extent cx="5274310" cy="1648761"/>
-            <wp:effectExtent l="0" t="0" r="2540" b="8890"/>
-            <wp:docPr id="3" name="图片 3" descr="http://www.keyguan.com/blog/wp-content/uploads/2017/04/img_58fc25905902c.png"/>
-            <wp:cNvGraphicFramePr>
-              <a:graphicFrameLocks xmlns:a="http://schemas.openxmlformats.org/drawingml/2006/main" noChangeAspect="1"/>
-            </wp:cNvGraphicFramePr>
-            <a:graphic xmlns:a="http://schemas.openxmlformats.org/drawingml/2006/main">
-              <a:graphicData uri="http://schemas.openxmlformats.org/drawingml/2006/picture">
-                <pic:pic xmlns:pic="http://schemas.openxmlformats.org/drawingml/2006/picture">
-                  <pic:nvPicPr>
-                    <pic:cNvPr id="0" name="Picture 1" descr="http://www.keyguan.com/blog/wp-content/uploads/2017/04/img_58fc25905902c.png"/>
-                    <pic:cNvPicPr>
-                      <a:picLocks noChangeAspect="1" noChangeArrowheads="1"/>
-                    </pic:cNvPicPr>
-                  </pic:nvPicPr>
-                  <pic:blipFill>
-                    <a:blip r:embed="rId88">
-                      <a:extLst>
-                        <a:ext uri="{28A0092B-C50C-407E-A947-70E740481C1C}">
-                          <a14:useLocalDpi xmlns:a14="http://schemas.microsoft.com/office/drawing/2010/main" val="0"/>
-                        </a:ext>
-                      </a:extLst>
-                    </a:blip>
-                    <a:srcRect/>
-                    <a:stretch>
-                      <a:fillRect/>
-                    </a:stretch>
-                  </pic:blipFill>
-                  <pic:spPr bwMode="auto">
-                    <a:xfrm>
-                      <a:off x="0" y="0"/>
-                      <a:ext cx="5274310" cy="1648761"/>
-                    </a:xfrm>
-                    <a:prstGeom prst="rect">
-                      <a:avLst/>
-                    </a:prstGeom>
-                    <a:noFill/>
-                    <a:ln>
-                      <a:noFill/>
-                    </a:ln>
-                  </pic:spPr>
-                </pic:pic>
-              </a:graphicData>
-            </a:graphic>
-          </wp:inline>
-        </w:drawing>
-      </w:r>
-    </w:p>
-    <w:p/>
-    <w:p>
-      <w:hyperlink r:id="rId89" w:history="1">
-        <w:r>
-          <w:rPr>
-            <w:rStyle w:val="a3"/>
-          </w:rPr>
-          <w:t xml:space="preserve">Android Debugger port : Connection refused: </w:t>
-        </w:r>
-      </w:hyperlink>
-      <w:r>
-        <w:t>adb kill-server; adb start-server</w:t>
-      </w:r>
-    </w:p>
-    <w:p/>
-    <w:p>
-      <w:r>
-        <w:t>A</w:t>
-      </w:r>
-      <w:r>
-        <w:rPr>
-          <w:rFonts w:hint="eastAsia"/>
-        </w:rPr>
-        <w:t>db</w:t>
-      </w:r>
-      <w:r>
-        <w:rPr>
-          <w:rFonts w:hint="eastAsia"/>
-        </w:rPr>
-        <w:t>启动</w:t>
-      </w:r>
-      <w:r>
-        <w:t>ok</w:t>
-      </w:r>
-      <w:r>
-        <w:t>，无法发现设备</w:t>
-      </w:r>
-    </w:p>
-    <w:p>
-      <w:r>
-        <w:t>Adb</w:t>
-      </w:r>
-      <w:r>
-        <w:t>是</w:t>
-      </w:r>
-      <w:r>
-        <w:rPr>
-          <w:rFonts w:hint="eastAsia"/>
-        </w:rPr>
-        <w:t>32</w:t>
-      </w:r>
-      <w:r>
-        <w:rPr>
-          <w:rFonts w:hint="eastAsia"/>
-        </w:rPr>
-        <w:t>位</w:t>
-      </w:r>
-      <w:r>
-        <w:t>的，设备是</w:t>
-      </w:r>
-      <w:r>
-        <w:rPr>
-          <w:rFonts w:hint="eastAsia"/>
-        </w:rPr>
-        <w:t>64</w:t>
-      </w:r>
-      <w:r>
-        <w:rPr>
-          <w:rFonts w:hint="eastAsia"/>
-        </w:rPr>
-        <w:t>位</w:t>
-      </w:r>
-      <w:r>
-        <w:t>的，请用</w:t>
-      </w:r>
-      <w:r>
-        <w:t>android stdio</w:t>
-      </w:r>
-      <w:r>
-        <w:t>的最新</w:t>
-      </w:r>
-      <w:r>
-        <w:t>tool</w:t>
-      </w:r>
-      <w:r>
-        <w:t>的</w:t>
-      </w:r>
-      <w:r>
-        <w:t>adb</w:t>
-      </w:r>
-      <w:r>
-        <w:t>来使用就好了。</w:t>
-      </w:r>
-    </w:p>
-    <w:p>
-      <w:pPr>
-        <w:pStyle w:val="2"/>
-        <w:numPr>
-          <w:ilvl w:val="1"/>
-          <w:numId w:val="31"/>
-        </w:numPr>
-      </w:pPr>
-      <w:r>
-        <w:rPr>
-          <w:rFonts w:hint="eastAsia"/>
-          <w:shd w:val="clear" w:color="auto" w:fill="FFFFFF"/>
-        </w:rPr>
-        <w:t>MIX</w:t>
-      </w:r>
-      <w:r>
-        <w:rPr>
-          <w:rFonts w:hint="eastAsia"/>
-          <w:shd w:val="clear" w:color="auto" w:fill="FFFFFF"/>
-        </w:rPr>
-        <w:t>开启</w:t>
-      </w:r>
-      <w:r>
-        <w:rPr>
-          <w:shd w:val="clear" w:color="auto" w:fill="FFFFFF"/>
-        </w:rPr>
-        <w:t xml:space="preserve"> </w:t>
-      </w:r>
-      <w:r>
-        <w:rPr>
-          <w:shd w:val="clear" w:color="auto" w:fill="FFFFFF"/>
-        </w:rPr>
-        <w:t>USB</w:t>
-      </w:r>
-      <w:r>
-        <w:rPr>
-          <w:shd w:val="clear" w:color="auto" w:fill="FFFFFF"/>
-        </w:rPr>
-        <w:t>安装</w:t>
-      </w:r>
-      <w:r>
-        <w:rPr>
-          <w:rFonts w:hint="eastAsia"/>
-          <w:shd w:val="clear" w:color="auto" w:fill="FFFFFF"/>
-        </w:rPr>
-        <w:t>/</w:t>
-      </w:r>
-      <w:r>
-        <w:rPr>
-          <w:shd w:val="clear" w:color="auto" w:fill="FFFFFF"/>
-        </w:rPr>
-        <w:t>USB</w:t>
-      </w:r>
-      <w:r>
-        <w:rPr>
-          <w:shd w:val="clear" w:color="auto" w:fill="FFFFFF"/>
-        </w:rPr>
-        <w:t>调试（安全设置）</w:t>
-      </w:r>
-    </w:p>
-    <w:p>
-      <w:pPr>
-        <w:ind w:firstLineChars="201" w:firstLine="422"/>
-      </w:pPr>
-      <w:r>
-        <w:rPr>
-          <w:rFonts w:ascii="微软雅黑" w:eastAsia="微软雅黑" w:hAnsi="微软雅黑" w:hint="eastAsia"/>
-          <w:color w:val="444444"/>
-          <w:szCs w:val="21"/>
-          <w:shd w:val="clear" w:color="auto" w:fill="FFFFFF"/>
-        </w:rPr>
-        <w:t>需要登录小米账号，</w:t>
-      </w:r>
-      <w:hyperlink r:id="rId90" w:history="1">
-        <w:r>
-          <w:rPr>
-            <w:rStyle w:val="a3"/>
-            <w:rFonts w:ascii="微软雅黑" w:eastAsia="微软雅黑" w:hAnsi="微软雅黑"/>
-            <w:szCs w:val="21"/>
-            <w:shd w:val="clear" w:color="auto" w:fill="FFFFFF"/>
-          </w:rPr>
-          <w:t>more</w:t>
-        </w:r>
-      </w:hyperlink>
-    </w:p>
-    <w:p>
-      <w:r>
-        <w:rPr>
-          <w:rFonts w:hint="eastAsia"/>
-        </w:rPr>
-        <w:t xml:space="preserve"> </w:t>
-      </w:r>
-      <w:r>
-        <w:rPr>
-          <w:rFonts w:hint="eastAsia"/>
-        </w:rPr>
-        <w:t>然后</w:t>
-      </w:r>
-      <w:r>
-        <w:t>才可以执行</w:t>
-      </w:r>
-      <w:r>
-        <w:t>adb shell</w:t>
-      </w:r>
-      <w:r>
-        <w:rPr>
-          <w:rFonts w:hint="eastAsia"/>
-        </w:rPr>
-        <w:t>。</w:t>
-      </w:r>
-    </w:p>
-    <w:p/>
-    <w:p>
-      <w:r>
-        <w:rPr>
-          <w:rFonts w:hint="eastAsia"/>
-        </w:rPr>
-        <w:t>参考：</w:t>
-      </w:r>
-    </w:p>
-    <w:p>
-      <w:hyperlink r:id="rId91" w:history="1">
-        <w:r>
-          <w:rPr>
-            <w:rStyle w:val="a3"/>
-            <w:rFonts w:hint="eastAsia"/>
-          </w:rPr>
-          <w:t>ANDROID</w:t>
-        </w:r>
-        <w:r>
-          <w:rPr>
-            <w:rStyle w:val="a3"/>
-            <w:rFonts w:hint="eastAsia"/>
-          </w:rPr>
-          <w:t>开发常用的</w:t>
-        </w:r>
-        <w:r>
-          <w:rPr>
-            <w:rStyle w:val="a3"/>
-            <w:rFonts w:hint="eastAsia"/>
-          </w:rPr>
-          <w:t>ADB</w:t>
-        </w:r>
-        <w:r>
-          <w:rPr>
-            <w:rStyle w:val="a3"/>
-            <w:rFonts w:hint="eastAsia"/>
-          </w:rPr>
-          <w:t>命令整理</w:t>
-        </w:r>
-        <w:r>
-          <w:rPr>
-            <w:rStyle w:val="a3"/>
-            <w:rFonts w:hint="eastAsia"/>
-          </w:rPr>
-          <w:t>kg</w:t>
-        </w:r>
-      </w:hyperlink>
-    </w:p>
-    <w:p/>
-    <w:p>
-      <w:pPr>
-        <w:pStyle w:val="1"/>
-        <w:numPr>
-          <w:ilvl w:val="0"/>
-          <w:numId w:val="31"/>
-        </w:numPr>
-      </w:pPr>
-      <w:r>
-        <w:rPr>
-          <w:rFonts w:hint="eastAsia"/>
-        </w:rPr>
-        <w:t>L</w:t>
-      </w:r>
-      <w:r>
-        <w:t>i</w:t>
-      </w:r>
-      <w:r>
-        <w:rPr>
-          <w:rFonts w:hint="eastAsia"/>
-        </w:rPr>
-        <w:t>nux</w:t>
-      </w:r>
-      <w:r>
-        <w:rPr>
-          <w:rFonts w:hint="eastAsia"/>
-        </w:rPr>
-        <w:t>通用命令</w:t>
-      </w:r>
-    </w:p>
-    <w:p>
-      <w:pPr>
-        <w:pStyle w:val="1"/>
-        <w:numPr>
-          <w:ilvl w:val="0"/>
-          <w:numId w:val="2"/>
-        </w:numPr>
-      </w:pPr>
-      <w:r>
-        <w:rPr>
-          <w:rFonts w:hint="eastAsia"/>
-        </w:rPr>
-        <w:t>网络</w:t>
-      </w:r>
-    </w:p>
-    <w:p>
-      <w:r>
-        <w:t>netstat | grep 8088</w:t>
-      </w:r>
-      <w:r>
-        <w:rPr>
-          <w:rFonts w:hint="eastAsia"/>
-        </w:rPr>
-        <w:t>：查看网络端口，通常用来调试。</w:t>
-      </w:r>
-    </w:p>
-    <w:p>
-      <w:pPr>
-        <w:pStyle w:val="1"/>
-      </w:pPr>
-      <w:r>
-        <w:rPr>
-          <w:rFonts w:hint="eastAsia"/>
-        </w:rPr>
-        <w:lastRenderedPageBreak/>
         <w:t>参考</w:t>
       </w:r>
     </w:p>
     <w:p>
-      <w:hyperlink r:id="rId92" w:history="1">
+      <w:hyperlink r:id="rId88" w:history="1">
         <w:r>
           <w:rPr>
             <w:rStyle w:val="a3"/>
@@ -21511,6 +19634,7 @@
         <w:pStyle w:val="1"/>
       </w:pPr>
       <w:r>
+        <w:lastRenderedPageBreak/>
         <w:t>T</w:t>
       </w:r>
       <w:r>
@@ -21574,7 +19698,7 @@
         </w:rPr>
         <w:br/>
       </w:r>
-      <w:hyperlink r:id="rId93" w:history="1">
+      <w:hyperlink r:id="rId89" w:history="1">
         <w:r>
           <w:rPr>
             <w:rFonts w:ascii="inherit" w:eastAsia="宋体" w:hAnsi="inherit" w:cs="Arial"/>
@@ -21618,7 +19742,7 @@
         </w:rPr>
         <w:br/>
       </w:r>
-      <w:hyperlink r:id="rId94" w:history="1">
+      <w:hyperlink r:id="rId90" w:history="1">
         <w:r>
           <w:rPr>
             <w:rFonts w:ascii="inherit" w:eastAsia="宋体" w:hAnsi="inherit" w:cs="Arial"/>

</xml_diff>